<commit_message>
Agregue clase 15 Amenazas Informatica
</commit_message>
<xml_diff>
--- a/Clase10_BravoJosefina.docx
+++ b/Clase10_BravoJosefina.docx
@@ -64,93 +64,87 @@
         </w:rPr>
         <w:t xml:space="preserve"> haga, tenemos que ser muy </w:t>
       </w:r>
+      <w:r>
+        <w:rPr>
+          <w:lang w:val="es-AR"/>
+        </w:rPr>
+        <w:t>específico</w:t>
+      </w:r>
+      <w:r>
+        <w:rPr>
+          <w:lang w:val="es-AR"/>
+        </w:rPr>
+        <w:t xml:space="preserve"> al programar ya que tradicionalmente los sistemas carecen de inteligencia para interpretar cosas ambiguas. Por lo tanto, son muy importantes las instrucciones que le damos conformadas por una serie de pasos, llamados algoritmos. Estas instrucciones se dan a través de un lenguaje formal que no permite que haya varias interpretaciones de lo que queremos transmitir así podremos ser siempre claros y precisos. Los llamamos lenguajes de programación. Existe muchos lenguajes de programación y cada uno tiene su particularidad. </w:t>
+      </w:r>
+      <w:r>
+        <w:rPr>
+          <w:lang w:val="es-AR"/>
+        </w:rPr>
+        <w:br/>
+      </w:r>
+      <w:r>
+        <w:rPr>
+          <w:lang w:val="es-AR"/>
+        </w:rPr>
+        <w:t>Generalmente nos encontramos con dos grandes grupos: Específicos y generales. Los específicos resuelven problemas puntuales</w:t>
+      </w:r>
+      <w:r>
+        <w:rPr>
+          <w:lang w:val="es-AR"/>
+        </w:rPr>
+        <w:t xml:space="preserve">. Luego tenemos los lenguajes de programación generales, que permiten desarrollar una infinidad de </w:t>
+      </w:r>
+      <w:proofErr w:type="gramStart"/>
+      <w:r>
+        <w:rPr>
+          <w:lang w:val="es-AR"/>
+        </w:rPr>
+        <w:t>apps</w:t>
+      </w:r>
+      <w:proofErr w:type="gramEnd"/>
+      <w:r>
+        <w:rPr>
+          <w:lang w:val="es-AR"/>
+        </w:rPr>
+        <w:t xml:space="preserve"> distintas casi independiente del contexto como un sitio web de mascotas o un comercio electrónico. </w:t>
+      </w:r>
+      <w:r>
+        <w:rPr>
+          <w:lang w:val="es-AR"/>
+        </w:rPr>
+        <w:br/>
+        <w:t xml:space="preserve">Hay lenguajes de alto nivel y bajo nivel. Los lenguajes de alto nivel son aquellos que se encuentran mas cercanos al lenguaje natural que al lenguaje binario, que nos permite escribir códigos de manera </w:t>
+      </w:r>
+      <w:r>
+        <w:rPr>
+          <w:lang w:val="es-AR"/>
+        </w:rPr>
+        <w:t>más</w:t>
+      </w:r>
+      <w:r>
+        <w:rPr>
+          <w:lang w:val="es-AR"/>
+        </w:rPr>
+        <w:t xml:space="preserve"> </w:t>
+      </w:r>
+      <w:r>
+        <w:rPr>
+          <w:lang w:val="es-AR"/>
+        </w:rPr>
+        <w:t>rápida (</w:t>
+      </w:r>
       <w:proofErr w:type="spellStart"/>
       <w:r>
         <w:rPr>
           <w:lang w:val="es-AR"/>
         </w:rPr>
-        <w:t>especifico</w:t>
+        <w:t>Javascript</w:t>
       </w:r>
       <w:proofErr w:type="spellEnd"/>
       <w:r>
         <w:rPr>
           <w:lang w:val="es-AR"/>
         </w:rPr>
-        <w:t xml:space="preserve"> al programar ya que tradicionalmente los sistemas carecen de inteligencia para interpretar cosas ambiguas. Por lo tanto, son muy importantes las instrucciones que le damos conformadas por una serie de pasos, llamados algoritmos. Estas instrucciones se dan a través de un lenguaje formal que no permite que haya varias interpretaciones de lo que queremos transmitir así podremos ser siempre claros y precisos. Los llamamos lenguajes de programación. Existe muchos lenguajes de programación y cada uno tiene su particularidad. </w:t>
-      </w:r>
-      <w:r>
-        <w:rPr>
-          <w:lang w:val="es-AR"/>
-        </w:rPr>
-        <w:br/>
-      </w:r>
-      <w:r>
-        <w:rPr>
-          <w:lang w:val="es-AR"/>
-        </w:rPr>
-        <w:t>Generalmente nos encontramos con dos grandes grupos: Específicos y generales. Los específicos resuelven problemas puntuales</w:t>
-      </w:r>
-      <w:r>
-        <w:rPr>
-          <w:lang w:val="es-AR"/>
-        </w:rPr>
-        <w:t xml:space="preserve">. Luego tenemos los lenguajes de programación generales, que permiten desarrollar una infinidad de </w:t>
-      </w:r>
-      <w:proofErr w:type="gramStart"/>
-      <w:r>
-        <w:rPr>
-          <w:lang w:val="es-AR"/>
-        </w:rPr>
-        <w:t>apps</w:t>
-      </w:r>
-      <w:proofErr w:type="gramEnd"/>
-      <w:r>
-        <w:rPr>
-          <w:lang w:val="es-AR"/>
-        </w:rPr>
-        <w:t xml:space="preserve"> distintas casi independiente del contexto como un sitio web de mascotas o un comercio electrónico. </w:t>
-      </w:r>
-      <w:r>
-        <w:rPr>
-          <w:lang w:val="es-AR"/>
-        </w:rPr>
-        <w:br/>
-        <w:t xml:space="preserve">Hay lenguajes de alto nivel y bajo nivel. Los lenguajes de alto nivel son aquellos que se encuentran mas cercanos al lenguaje natural que al lenguaje binario, que nos permite escribir códigos de manera </w:t>
-      </w:r>
-      <w:proofErr w:type="spellStart"/>
-      <w:r>
-        <w:rPr>
-          <w:lang w:val="es-AR"/>
-        </w:rPr>
-        <w:t>mas</w:t>
-      </w:r>
-      <w:proofErr w:type="spellEnd"/>
-      <w:r>
-        <w:rPr>
-          <w:lang w:val="es-AR"/>
-        </w:rPr>
-        <w:t xml:space="preserve"> </w:t>
-      </w:r>
-      <w:proofErr w:type="gramStart"/>
-      <w:r>
-        <w:rPr>
-          <w:lang w:val="es-AR"/>
-        </w:rPr>
-        <w:t>rápida(</w:t>
-      </w:r>
-      <w:proofErr w:type="spellStart"/>
-      <w:proofErr w:type="gramEnd"/>
-      <w:r>
-        <w:rPr>
-          <w:lang w:val="es-AR"/>
-        </w:rPr>
-        <w:t>Javascript</w:t>
-      </w:r>
-      <w:proofErr w:type="spellEnd"/>
-      <w:r>
-        <w:rPr>
-          <w:lang w:val="es-AR"/>
-        </w:rPr>
         <w:t xml:space="preserve">: Donde se nos permite ser super eficientes a la hora de programar ya que estamos abstraídos de las cosas internas de la maquina de esos cero y unos pudiendo concentrarnos en desarrollar funcionalidades y sistemas super interesantes. </w:t>
       </w:r>
       <w:r>
@@ -160,28 +154,24 @@
         <w:br/>
         <w:t xml:space="preserve">Los lenguajes de bajo nivel son utilizados para tareas muy </w:t>
       </w:r>
-      <w:proofErr w:type="spellStart"/>
-      <w:r>
-        <w:rPr>
-          <w:lang w:val="es-AR"/>
-        </w:rPr>
-        <w:t>especificas</w:t>
-      </w:r>
-      <w:proofErr w:type="spellEnd"/>
+      <w:r>
+        <w:rPr>
+          <w:lang w:val="es-AR"/>
+        </w:rPr>
+        <w:t>específicas</w:t>
+      </w:r>
       <w:r>
         <w:rPr>
           <w:lang w:val="es-AR"/>
         </w:rPr>
         <w:t xml:space="preserve"> y utilizar al máximo los recursos disponibles. Pero tendríamos que estar atentos a que funcionalidad que queremos desarrollar sino </w:t>
       </w:r>
-      <w:proofErr w:type="spellStart"/>
-      <w:r>
-        <w:rPr>
-          <w:lang w:val="es-AR"/>
-        </w:rPr>
-        <w:t>tambien</w:t>
-      </w:r>
-      <w:proofErr w:type="spellEnd"/>
+      <w:r>
+        <w:rPr>
+          <w:lang w:val="es-AR"/>
+        </w:rPr>
+        <w:t>también</w:t>
+      </w:r>
       <w:r>
         <w:rPr>
           <w:lang w:val="es-AR"/>
@@ -201,14 +191,12 @@
         </w:rPr>
         <w:t xml:space="preserve">Lenguajes de </w:t>
       </w:r>
-      <w:proofErr w:type="spellStart"/>
-      <w:r>
-        <w:rPr>
-          <w:lang w:val="es-AR"/>
-        </w:rPr>
-        <w:t>programacion</w:t>
-      </w:r>
-      <w:proofErr w:type="spellEnd"/>
+      <w:r>
+        <w:rPr>
+          <w:lang w:val="es-AR"/>
+        </w:rPr>
+        <w:t>programación</w:t>
+      </w:r>
       <w:r>
         <w:rPr>
           <w:lang w:val="es-AR"/>
@@ -772,70 +760,50 @@
         <w:rPr>
           <w:lang w:val="es-AR"/>
         </w:rPr>
-        <w:t xml:space="preserve"> pensaron, </w:t>
-      </w:r>
-      <w:r>
-        <w:rPr>
-          <w:lang w:val="es-AR"/>
-        </w:rPr>
-        <w:t>¿</w:t>
-      </w:r>
-      <w:r>
-        <w:rPr>
-          <w:lang w:val="es-AR"/>
-        </w:rPr>
-        <w:t xml:space="preserve">Y si vemos el problema desde otra perspectiva? ¿Por qué tenemos que seguir el modelo estructurado? </w:t>
-      </w:r>
-      <w:proofErr w:type="gramStart"/>
-      <w:r>
-        <w:rPr>
-          <w:lang w:val="es-AR"/>
-        </w:rPr>
-        <w:t>Podríamos armar otro modelo?</w:t>
-      </w:r>
-      <w:proofErr w:type="gramEnd"/>
+        <w:t xml:space="preserve"> pensaron, ¿Y si vemos el problema desde otra perspectiva? ¿Por qué tenemos que seguir el modelo estructurado? </w:t>
+      </w:r>
+      <w:r>
+        <w:rPr>
+          <w:lang w:val="es-AR"/>
+        </w:rPr>
+        <w:t>¿Podríamos armar otro modelo?</w:t>
+      </w:r>
       <w:r>
         <w:rPr>
           <w:lang w:val="es-AR"/>
         </w:rPr>
         <w:t xml:space="preserve"> </w:t>
       </w:r>
-      <w:proofErr w:type="gramStart"/>
-      <w:r>
-        <w:rPr>
-          <w:lang w:val="es-AR"/>
-        </w:rPr>
-        <w:t>Por ahí uno que nos permite representar los objetos de la nave?</w:t>
-      </w:r>
-      <w:proofErr w:type="gramEnd"/>
+      <w:r>
+        <w:rPr>
+          <w:lang w:val="es-AR"/>
+        </w:rPr>
+        <w:t>¿Por ahí uno que nos permite representar los objetos de la nave?</w:t>
+      </w:r>
       <w:r>
         <w:rPr>
           <w:lang w:val="es-AR"/>
         </w:rPr>
         <w:t xml:space="preserve"> Entonces decidieron cambiar el modelo, escribir </w:t>
       </w:r>
-      <w:proofErr w:type="gramStart"/>
-      <w:r>
-        <w:rPr>
-          <w:lang w:val="es-AR"/>
-        </w:rPr>
-        <w:t>código</w:t>
-      </w:r>
-      <w:proofErr w:type="gramEnd"/>
+      <w:r>
+        <w:rPr>
+          <w:lang w:val="es-AR"/>
+        </w:rPr>
+        <w:t>código,</w:t>
+      </w:r>
       <w:r>
         <w:rPr>
           <w:lang w:val="es-AR"/>
         </w:rPr>
         <w:t xml:space="preserve"> pero con otro set de reglas en donde pudieron literalmente representar los distintos objetos que componen una nave. Cada objeto tenia un estado interno y funciones, así como una nave puede tener un estado de encendido y apagado, que una función permite encenderla o apagarla. </w:t>
       </w:r>
-      <w:proofErr w:type="spellStart"/>
-      <w:r>
-        <w:rPr>
-          <w:lang w:val="es-AR"/>
-        </w:rPr>
-        <w:t>Alli</w:t>
-      </w:r>
-      <w:proofErr w:type="spellEnd"/>
+      <w:r>
+        <w:rPr>
+          <w:lang w:val="es-AR"/>
+        </w:rPr>
+        <w:t>Allí</w:t>
+      </w:r>
       <w:r>
         <w:rPr>
           <w:lang w:val="es-AR"/>
@@ -1858,11 +1826,17 @@
         </w:rPr>
         <w:t xml:space="preserve">máquina que la misma entiende. Esto permite que un código programa pueda ser independiente de la arquitectura ya que el código fuente no es compilado previamente a código máquina para crear el ejecutable. </w:t>
       </w:r>
-      <w:r>
-        <w:rPr>
-          <w:lang w:val="es-AR"/>
-        </w:rPr>
-        <w:br/>
+    </w:p>
+    <w:p>
+      <w:pPr>
+        <w:rPr>
+          <w:lang w:val="es-AR"/>
+        </w:rPr>
+      </w:pPr>
+      <w:r>
+        <w:rPr>
+          <w:lang w:val="es-AR"/>
+        </w:rPr>
         <w:t>¿Podemos elegir como se va a ejecutar nuestro código?</w:t>
       </w:r>
       <w:r>

</xml_diff>